<commit_message>
adapt the 93a letter if not subject to 93a, fix #159
</commit_message>
<xml_diff>
--- a/docassemble/HousingCodeChecklist/data/templates/tenant_repair_letter.docx
+++ b/docassemble/HousingCodeChecklist/data/templates/tenant_repair_letter.docx
@@ -3,6 +3,9 @@
 <w:document xmlns:wpc="http://schemas.microsoft.com/office/word/2010/wordprocessingCanvas" xmlns:cx="http://schemas.microsoft.com/office/drawing/2014/chartex" xmlns:cx1="http://schemas.microsoft.com/office/drawing/2015/9/8/chartex" xmlns:cx2="http://schemas.microsoft.com/office/drawing/2015/10/21/chartex" xmlns:cx3="http://schemas.microsoft.com/office/drawing/2016/5/9/chartex" xmlns:cx4="http://schemas.microsoft.com/office/drawing/2016/5/10/chartex" xmlns:cx5="http://schemas.microsoft.com/office/drawing/2016/5/11/chartex" xmlns:cx6="http://schemas.microsoft.com/office/drawing/2016/5/12/chartex" xmlns:cx7="http://schemas.microsoft.com/office/drawing/2016/5/13/chartex" xmlns:cx8="http://schemas.microsoft.com/office/drawing/2016/5/14/chartex" xmlns:mc="http://schemas.openxmlformats.org/markup-compatibility/2006" xmlns:aink="http://schemas.microsoft.com/office/drawing/2016/ink" xmlns:am3d="http://schemas.microsoft.com/office/drawing/2017/model3d" xmlns:o="urn:schemas-microsoft-com:office:office" xmlns:r="http://schemas.openxmlformats.org/officeDocument/2006/relationships" xmlns:m="http://schemas.openxmlformats.org/officeDocument/2006/math" xmlns:v="urn:schemas-microsoft-com:vml" xmlns:wp14="http://schemas.microsoft.com/office/word/2010/wordprocessingDrawing" xmlns:wp="http://schemas.openxmlformats.org/drawingml/2006/wordprocessingDrawing" xmlns:w10="urn:schemas-microsoft-com:office:word" xmlns:w="http://schemas.openxmlformats.org/wordprocessingml/2006/main" xmlns:w14="http://schemas.microsoft.com/office/word/2010/wordml" xmlns:w15="http://schemas.microsoft.com/office/word/2012/wordml" xmlns:w16cid="http://schemas.microsoft.com/office/word/2016/wordml/cid" xmlns:w16se="http://schemas.microsoft.com/office/word/2015/wordml/symex" xmlns:wpg="http://schemas.microsoft.com/office/word/2010/wordprocessingGroup" xmlns:wpi="http://schemas.microsoft.com/office/word/2010/wordprocessingInk" xmlns:wne="http://schemas.microsoft.com/office/word/2006/wordml" xmlns:wps="http://schemas.microsoft.com/office/word/2010/wordprocessingShape" mc:Ignorable="w14 w15 w16se w16cid wp14">
   <w:body>
     <w:p>
+      <w:pPr>
+        <w:jc w:val="right"/>
+      </w:pPr>
       <w:r>
         <w:t>{</w:t>
       </w:r>
@@ -66,376 +69,358 @@
       <w:proofErr w:type="spellEnd"/>
       <w:r>
         <w:t>()}}</w:t>
+      </w:r>
+    </w:p>
+    <w:p/>
+    <w:p>
+      <w:pPr>
+        <w:rPr>
+          <w:rFonts w:asciiTheme="minorHAnsi" w:hAnsiTheme="minorHAnsi" w:cstheme="minorHAnsi"/>
+          <w:b/>
+        </w:rPr>
+      </w:pPr>
+      <w:r>
+        <w:rPr>
+          <w:rFonts w:asciiTheme="minorHAnsi" w:hAnsiTheme="minorHAnsi" w:cstheme="minorHAnsi"/>
+          <w:b/>
+        </w:rPr>
+        <w:t>Re</w:t>
+      </w:r>
+      <w:bookmarkStart w:id="0" w:name="_GoBack"/>
+      <w:bookmarkEnd w:id="0"/>
+      <w:r>
+        <w:rPr>
+          <w:rFonts w:asciiTheme="minorHAnsi" w:hAnsiTheme="minorHAnsi" w:cstheme="minorHAnsi"/>
+          <w:b/>
+        </w:rPr>
+        <w:t>quest for repairs</w:t>
+      </w:r>
+    </w:p>
+    <w:p/>
+    <w:p>
+      <w:r>
+        <w:t xml:space="preserve">Dear </w:t>
+      </w:r>
+      <w:r>
+        <w:t>{</w:t>
+      </w:r>
+      <w:r>
+        <w:t>{</w:t>
+      </w:r>
+      <w:proofErr w:type="spellStart"/>
+      <w:r>
+        <w:t>other_parties</w:t>
+      </w:r>
+      <w:proofErr w:type="spellEnd"/>
+      <w:r>
+        <w:t>}</w:t>
+      </w:r>
+      <w:r>
+        <w:t>}</w:t>
+      </w:r>
+      <w:r>
+        <w:t>:</w:t>
+      </w:r>
+    </w:p>
+    <w:p/>
+    <w:p>
+      <w:r>
+        <w:t xml:space="preserve">{%p if </w:t>
+      </w:r>
+      <w:proofErr w:type="spellStart"/>
+      <w:r>
+        <w:t>tenant_repair_introduction</w:t>
+      </w:r>
+      <w:proofErr w:type="spellEnd"/>
+      <w:r>
+        <w:t xml:space="preserve"> %}</w:t>
+      </w:r>
+    </w:p>
+    <w:p>
+      <w:proofErr w:type="gramStart"/>
+      <w:r>
+        <w:t xml:space="preserve">{{ </w:t>
+      </w:r>
+      <w:proofErr w:type="spellStart"/>
+      <w:r>
+        <w:t>tenant</w:t>
+      </w:r>
+      <w:proofErr w:type="gramEnd"/>
+      <w:r>
+        <w:t>_repair_introduction</w:t>
+      </w:r>
+      <w:proofErr w:type="spellEnd"/>
+      <w:r>
+        <w:t xml:space="preserve"> }}</w:t>
+      </w:r>
+    </w:p>
+    <w:p/>
+    <w:p>
+      <w:r>
+        <w:t>{%p endif %}</w:t>
+      </w:r>
+    </w:p>
+    <w:p>
+      <w:r>
+        <w:t xml:space="preserve">I rent </w:t>
+      </w:r>
+      <w:proofErr w:type="gramStart"/>
+      <w:r>
+        <w:t>{{ users</w:t>
+      </w:r>
+      <w:proofErr w:type="gramEnd"/>
+      <w:r>
+        <w:t>[0].</w:t>
+      </w:r>
+      <w:proofErr w:type="spellStart"/>
+      <w:r>
+        <w:t>address.on_one_line</w:t>
+      </w:r>
+      <w:proofErr w:type="spellEnd"/>
+      <w:r>
+        <w:t xml:space="preserve">() }} from you. </w:t>
+      </w:r>
+      <w:r>
+        <w:t>{% if bad_</w:t>
+      </w:r>
+      <w:proofErr w:type="gramStart"/>
+      <w:r>
+        <w:t>conditions.</w:t>
+      </w:r>
+      <w:r>
+        <w:t>active</w:t>
+      </w:r>
+      <w:proofErr w:type="gramEnd"/>
+      <w:r>
+        <w:t>_conditions</w:t>
+      </w:r>
+      <w:r>
+        <w:t>()</w:t>
+      </w:r>
+      <w:r>
+        <w:t xml:space="preserve">.filter(condition_existed_at_start=True) %}I have had problems with bad housing conditions since I first moved to this unit. {% endif </w:t>
+      </w:r>
+      <w:proofErr w:type="gramStart"/>
+      <w:r>
+        <w:t>%}Since</w:t>
+      </w:r>
+      <w:proofErr w:type="gramEnd"/>
+      <w:r>
+        <w:t xml:space="preserve"> </w:t>
+      </w:r>
+      <w:r>
+        <w:t>{</w:t>
+      </w:r>
+      <w:r>
+        <w:t>{</w:t>
+      </w:r>
+      <w:r>
+        <w:t xml:space="preserve"> </w:t>
+      </w:r>
+      <w:proofErr w:type="spellStart"/>
+      <w:r>
+        <w:t>tenant_repair_</w:t>
+      </w:r>
+      <w:r>
+        <w:t>issue</w:t>
+      </w:r>
+      <w:r>
+        <w:t>_</w:t>
+      </w:r>
+      <w:r>
+        <w:t>date</w:t>
+      </w:r>
+      <w:proofErr w:type="spellEnd"/>
+      <w:r>
+        <w:t xml:space="preserve"> </w:t>
+      </w:r>
+      <w:r>
+        <w:t>}</w:t>
+      </w:r>
+      <w:r>
+        <w:t>}</w:t>
+      </w:r>
+      <w:r>
+        <w:t xml:space="preserve"> </w:t>
+      </w:r>
+      <w:r>
+        <w:t>I have been experiencing the following problems:</w:t>
+      </w:r>
+    </w:p>
+    <w:p/>
+    <w:p>
+      <w:r>
+        <w:t>{{</w:t>
+      </w:r>
+      <w:r>
+        <w:t xml:space="preserve">p </w:t>
+      </w:r>
+      <w:proofErr w:type="spellStart"/>
+      <w:r>
+        <w:t>tenant_repair_</w:t>
+      </w:r>
+      <w:r>
+        <w:t>issue_description</w:t>
+      </w:r>
+      <w:proofErr w:type="spellEnd"/>
+      <w:r>
+        <w:t xml:space="preserve"> | </w:t>
+      </w:r>
+      <w:proofErr w:type="gramStart"/>
+      <w:r>
+        <w:t>markdown</w:t>
+      </w:r>
+      <w:r>
+        <w:t xml:space="preserve"> </w:t>
+      </w:r>
+      <w:r>
+        <w:t>}</w:t>
+      </w:r>
+      <w:proofErr w:type="gramEnd"/>
+      <w:r>
+        <w:t>}</w:t>
+      </w:r>
+    </w:p>
+    <w:p/>
+    <w:p>
+      <w:r>
+        <w:t xml:space="preserve">Please let me know as soon as possible when you plan to make </w:t>
+      </w:r>
+      <w:r>
+        <w:t>the repair(s)</w:t>
+      </w:r>
+      <w:r>
+        <w:t xml:space="preserve"> so I can be available. </w:t>
+      </w:r>
+      <w:r>
+        <w:t>I can be</w:t>
+      </w:r>
+      <w:r>
+        <w:t xml:space="preserve"> reached</w:t>
+      </w:r>
+      <w:r>
+        <w:t xml:space="preserve"> </w:t>
+      </w:r>
+      <w:r>
+        <w:t xml:space="preserve">by </w:t>
+      </w:r>
+      <w:r>
+        <w:t>{% if users[0</w:t>
+      </w:r>
+      <w:proofErr w:type="gramStart"/>
+      <w:r>
+        <w:t>].</w:t>
+      </w:r>
+      <w:proofErr w:type="spellStart"/>
+      <w:r>
+        <w:t>phone</w:t>
+      </w:r>
+      <w:proofErr w:type="gramEnd"/>
+      <w:r>
+        <w:t>_numbers</w:t>
+      </w:r>
+      <w:proofErr w:type="spellEnd"/>
+      <w:r>
+        <w:t xml:space="preserve">() %} </w:t>
+      </w:r>
+      <w:r>
+        <w:t>tele</w:t>
+      </w:r>
+      <w:r>
+        <w:t xml:space="preserve">phone at </w:t>
+      </w:r>
+      <w:r>
+        <w:t>{</w:t>
+      </w:r>
+      <w:r>
+        <w:t>{</w:t>
+      </w:r>
+      <w:r>
+        <w:t>users[0].</w:t>
+      </w:r>
+      <w:proofErr w:type="spellStart"/>
+      <w:r>
+        <w:t>phone</w:t>
+      </w:r>
+      <w:r>
+        <w:t>_number</w:t>
+      </w:r>
+      <w:r>
+        <w:t>s</w:t>
+      </w:r>
+      <w:proofErr w:type="spellEnd"/>
+      <w:r>
+        <w:t>()</w:t>
+      </w:r>
+      <w:r>
+        <w:t>}</w:t>
+      </w:r>
+      <w:r>
+        <w:t>}</w:t>
+      </w:r>
+      <w:r>
+        <w:t>{% endif %}</w:t>
+      </w:r>
+      <w:r>
+        <w:t xml:space="preserve">{% if </w:t>
+      </w:r>
+      <w:r>
+        <w:t>defined('</w:t>
+      </w:r>
+      <w:r>
+        <w:t>users[0]</w:t>
+      </w:r>
+      <w:r>
+        <w:t>.</w:t>
+      </w:r>
+      <w:r>
+        <w:t xml:space="preserve">email') </w:t>
+      </w:r>
+      <w:r>
+        <w:t xml:space="preserve">and users[0].email </w:t>
+      </w:r>
+      <w:r>
+        <w:t>%}</w:t>
+      </w:r>
+      <w:r>
+        <w:t xml:space="preserve">, or by email at </w:t>
+      </w:r>
+      <w:r>
+        <w:t>{</w:t>
+      </w:r>
+      <w:r>
+        <w:t>{user</w:t>
+      </w:r>
+      <w:r>
+        <w:t>s</w:t>
+      </w:r>
+      <w:r>
+        <w:t>[0]</w:t>
+      </w:r>
+      <w:r>
+        <w:t>.</w:t>
+      </w:r>
+      <w:r>
+        <w:t>email}</w:t>
+      </w:r>
+      <w:r>
+        <w:t>}</w:t>
+      </w:r>
+      <w:r>
+        <w:t>{% endif %}</w:t>
+      </w:r>
+      <w:r>
+        <w:t>.</w:t>
       </w:r>
     </w:p>
     <w:p/>
     <w:p/>
     <w:p>
-      <w:pPr>
-        <w:rPr>
-          <w:b/>
-        </w:rPr>
-      </w:pPr>
-      <w:r>
-        <w:rPr>
-          <w:b/>
-        </w:rPr>
-        <w:t xml:space="preserve">Dear </w:t>
-      </w:r>
-      <w:r>
-        <w:rPr>
-          <w:b/>
-        </w:rPr>
-        <w:t>{</w:t>
-      </w:r>
-      <w:r>
-        <w:rPr>
-          <w:b/>
-        </w:rPr>
-        <w:t>{</w:t>
-      </w:r>
-      <w:proofErr w:type="spellStart"/>
-      <w:r>
-        <w:rPr>
-          <w:b/>
-        </w:rPr>
-        <w:t>other_parties</w:t>
-      </w:r>
-      <w:proofErr w:type="spellEnd"/>
-      <w:r>
-        <w:rPr>
-          <w:b/>
-        </w:rPr>
-        <w:t>}</w:t>
-      </w:r>
-      <w:r>
-        <w:rPr>
-          <w:b/>
-        </w:rPr>
-        <w:t>}</w:t>
-      </w:r>
-      <w:r>
-        <w:rPr>
-          <w:b/>
-        </w:rPr>
-        <w:t>:</w:t>
+      <w:r>
+        <w:t>Sincerely,</w:t>
       </w:r>
     </w:p>
     <w:p/>
-    <w:p>
-      <w:r>
-        <w:t xml:space="preserve">{%p if </w:t>
-      </w:r>
-      <w:proofErr w:type="spellStart"/>
-      <w:r>
-        <w:t>tenant_repair_introduction</w:t>
-      </w:r>
-      <w:proofErr w:type="spellEnd"/>
-      <w:r>
-        <w:t xml:space="preserve"> %}</w:t>
-      </w:r>
-    </w:p>
-    <w:p>
-      <w:proofErr w:type="gramStart"/>
-      <w:r>
-        <w:t xml:space="preserve">{{ </w:t>
-      </w:r>
-      <w:proofErr w:type="spellStart"/>
-      <w:r>
-        <w:t>tenant</w:t>
-      </w:r>
-      <w:proofErr w:type="gramEnd"/>
-      <w:r>
-        <w:t>_repair_introduction</w:t>
-      </w:r>
-      <w:proofErr w:type="spellEnd"/>
-      <w:r>
-        <w:t xml:space="preserve"> }}</w:t>
-      </w:r>
-    </w:p>
-    <w:p>
-      <w:bookmarkStart w:id="0" w:name="_GoBack"/>
-      <w:bookmarkEnd w:id="0"/>
-    </w:p>
-    <w:p>
-      <w:r>
-        <w:t>{%p endif %}</w:t>
-      </w:r>
-    </w:p>
-    <w:p>
-      <w:r>
-        <w:t xml:space="preserve">I rent </w:t>
-      </w:r>
-      <w:proofErr w:type="gramStart"/>
-      <w:r>
-        <w:t>{{ users</w:t>
-      </w:r>
-      <w:proofErr w:type="gramEnd"/>
-      <w:r>
-        <w:t>[0].</w:t>
-      </w:r>
-      <w:proofErr w:type="spellStart"/>
-      <w:r>
-        <w:t>address.on_one_line</w:t>
-      </w:r>
-      <w:proofErr w:type="spellEnd"/>
-      <w:r>
-        <w:t xml:space="preserve">() }} from you. </w:t>
-      </w:r>
-      <w:r>
-        <w:t>{% if bad_</w:t>
-      </w:r>
-      <w:proofErr w:type="gramStart"/>
-      <w:r>
-        <w:t>conditions.</w:t>
-      </w:r>
-      <w:r>
-        <w:t>active</w:t>
-      </w:r>
-      <w:proofErr w:type="gramEnd"/>
-      <w:r>
-        <w:t>_conditions</w:t>
-      </w:r>
-      <w:r>
-        <w:t>()</w:t>
-      </w:r>
-      <w:r>
-        <w:t>.filter(</w:t>
-      </w:r>
-      <w:r>
-        <w:t>condition_existed_at_start</w:t>
-      </w:r>
-      <w:r>
-        <w:t xml:space="preserve">=True) %}I have had problems with bad housing conditions since I first moved to this unit. {% endif </w:t>
-      </w:r>
-      <w:proofErr w:type="gramStart"/>
-      <w:r>
-        <w:t>%}Since</w:t>
-      </w:r>
-      <w:proofErr w:type="gramEnd"/>
-      <w:r>
-        <w:t xml:space="preserve"> </w:t>
-      </w:r>
-      <w:r>
-        <w:t>{</w:t>
-      </w:r>
-      <w:r>
-        <w:t>{</w:t>
-      </w:r>
-      <w:r>
-        <w:t xml:space="preserve"> </w:t>
-      </w:r>
-      <w:proofErr w:type="spellStart"/>
-      <w:r>
-        <w:t>tenant_repair_</w:t>
-      </w:r>
-      <w:r>
-        <w:t>issue</w:t>
-      </w:r>
-      <w:r>
-        <w:t>_</w:t>
-      </w:r>
-      <w:r>
-        <w:t>date</w:t>
-      </w:r>
-      <w:proofErr w:type="spellEnd"/>
-      <w:r>
-        <w:t xml:space="preserve"> </w:t>
-      </w:r>
-      <w:r>
-        <w:t>}</w:t>
-      </w:r>
-      <w:r>
-        <w:t>}</w:t>
-      </w:r>
-      <w:r>
-        <w:t xml:space="preserve"> </w:t>
-      </w:r>
-      <w:r>
-        <w:t>I have been experiencing the following problems:</w:t>
-      </w:r>
-    </w:p>
-    <w:p/>
-    <w:p>
-      <w:r>
-        <w:t>{{</w:t>
-      </w:r>
-      <w:r>
-        <w:t xml:space="preserve">p </w:t>
-      </w:r>
-      <w:proofErr w:type="spellStart"/>
-      <w:r>
-        <w:t>tenant_repair_</w:t>
-      </w:r>
-      <w:r>
-        <w:t>issue_description</w:t>
-      </w:r>
-      <w:proofErr w:type="spellEnd"/>
-      <w:r>
-        <w:t xml:space="preserve"> | </w:t>
-      </w:r>
-      <w:proofErr w:type="gramStart"/>
-      <w:r>
-        <w:t>markdown</w:t>
-      </w:r>
-      <w:r>
-        <w:t xml:space="preserve"> </w:t>
-      </w:r>
-      <w:r>
-        <w:t>}</w:t>
-      </w:r>
-      <w:proofErr w:type="gramEnd"/>
-      <w:r>
-        <w:t>}</w:t>
-      </w:r>
-    </w:p>
-    <w:p/>
-    <w:p>
-      <w:r>
-        <w:t xml:space="preserve">Please let me know as soon as possible when you plan to make </w:t>
-      </w:r>
-      <w:r>
-        <w:t>the repair(s)</w:t>
-      </w:r>
-      <w:r>
-        <w:t xml:space="preserve"> so I can be available. </w:t>
-      </w:r>
-      <w:r>
-        <w:t>I can be</w:t>
-      </w:r>
-      <w:r>
-        <w:t xml:space="preserve"> reached</w:t>
-      </w:r>
-      <w:r>
-        <w:t xml:space="preserve"> </w:t>
-      </w:r>
-      <w:r>
-        <w:t xml:space="preserve">by </w:t>
-      </w:r>
-      <w:r>
-        <w:t>{% if users[0</w:t>
-      </w:r>
-      <w:proofErr w:type="gramStart"/>
-      <w:r>
-        <w:t>].</w:t>
-      </w:r>
-      <w:proofErr w:type="spellStart"/>
-      <w:r>
-        <w:t>phone</w:t>
-      </w:r>
-      <w:proofErr w:type="gramEnd"/>
-      <w:r>
-        <w:t>_numbers</w:t>
-      </w:r>
-      <w:proofErr w:type="spellEnd"/>
-      <w:r>
-        <w:t xml:space="preserve">() %} </w:t>
-      </w:r>
-      <w:r>
-        <w:t>tele</w:t>
-      </w:r>
-      <w:r>
-        <w:t xml:space="preserve">phone at </w:t>
-      </w:r>
-      <w:r>
-        <w:t>{</w:t>
-      </w:r>
-      <w:r>
-        <w:t>{</w:t>
-      </w:r>
-      <w:r>
-        <w:t>users[0].</w:t>
-      </w:r>
-      <w:proofErr w:type="spellStart"/>
-      <w:r>
-        <w:t>phone</w:t>
-      </w:r>
-      <w:r>
-        <w:t>_number</w:t>
-      </w:r>
-      <w:r>
-        <w:t>s</w:t>
-      </w:r>
-      <w:proofErr w:type="spellEnd"/>
-      <w:r>
-        <w:t>()</w:t>
-      </w:r>
-      <w:r>
-        <w:t>}</w:t>
-      </w:r>
-      <w:r>
-        <w:t>}</w:t>
-      </w:r>
-      <w:r>
-        <w:t>{% endif %}</w:t>
-      </w:r>
-      <w:r>
-        <w:t xml:space="preserve">{% if </w:t>
-      </w:r>
-      <w:r>
-        <w:t>defined('</w:t>
-      </w:r>
-      <w:r>
-        <w:t>users[0]</w:t>
-      </w:r>
-      <w:r>
-        <w:t>.</w:t>
-      </w:r>
-      <w:r>
-        <w:t xml:space="preserve">email') </w:t>
-      </w:r>
-      <w:r>
-        <w:t xml:space="preserve">and users[0].email </w:t>
-      </w:r>
-      <w:r>
-        <w:t>%}</w:t>
-      </w:r>
-      <w:r>
-        <w:t xml:space="preserve">, or by email at </w:t>
-      </w:r>
-      <w:r>
-        <w:t>{</w:t>
-      </w:r>
-      <w:r>
-        <w:t>{user</w:t>
-      </w:r>
-      <w:r>
-        <w:t>s</w:t>
-      </w:r>
-      <w:r>
-        <w:t>[0]</w:t>
-      </w:r>
-      <w:r>
-        <w:t>.</w:t>
-      </w:r>
-      <w:r>
-        <w:t>email}</w:t>
-      </w:r>
-      <w:r>
-        <w:t>}</w:t>
-      </w:r>
-      <w:r>
-        <w:t>{% endif %}</w:t>
-      </w:r>
-      <w:r>
-        <w:t>.</w:t>
-      </w:r>
-    </w:p>
-    <w:p/>
-    <w:p/>
-    <w:p>
-      <w:pPr>
-        <w:jc w:val="right"/>
-      </w:pPr>
-      <w:r>
-        <w:t>Sincerely,</w:t>
-      </w:r>
-    </w:p>
-    <w:p>
-      <w:pPr>
-        <w:jc w:val="right"/>
-      </w:pPr>
-    </w:p>
     <w:p>
       <w:pPr>
         <w:jc w:val="right"/>
@@ -1061,7 +1046,7 @@
   <w:style w:type="paragraph" w:default="1" w:styleId="Normal">
     <w:name w:val="Normal"/>
     <w:qFormat/>
-    <w:rsid w:val="000F6F0F"/>
+    <w:rsid w:val="00525FC1"/>
     <w:rPr>
       <w:rFonts w:ascii="Garamond" w:hAnsi="Garamond" w:cs="Times New Roman"/>
     </w:rPr>

</xml_diff>